<commit_message>
Updated Rotate Family to new organization
</commit_message>
<xml_diff>
--- a/rotate-family/source/intro-worksheet.docx
+++ b/rotate-family/source/intro-worksheet.docx
@@ -68,6 +68,8 @@
       <w:r>
         <w:t>. Then</w:t>
       </w:r>
+      <w:bookmarkStart w:id="0" w:name="_GoBack"/>
+      <w:bookmarkEnd w:id="0"/>
       <w:r>
         <w:t xml:space="preserve"> draw your traces.</w:t>
       </w:r>
@@ -176,13 +178,6 @@
               </w:rPr>
               <w:t>Page 1</w:t>
             </w:r>
-            <w:r>
-              <w:rPr>
-                <w:b/>
-                <w:sz w:val="22"/>
-              </w:rPr>
-              <w:t xml:space="preserve"> (180°)</w:t>
-            </w:r>
           </w:p>
         </w:tc>
         <w:tc>
@@ -203,13 +198,6 @@
                 <w:sz w:val="22"/>
               </w:rPr>
               <w:t>Page 2</w:t>
-            </w:r>
-            <w:r>
-              <w:rPr>
-                <w:b/>
-                <w:sz w:val="22"/>
-              </w:rPr>
-              <w:t xml:space="preserve"> (90°)</w:t>
             </w:r>
           </w:p>
         </w:tc>
@@ -232,19 +220,12 @@
               </w:rPr>
               <w:t>Page 3</w:t>
             </w:r>
-            <w:r>
-              <w:rPr>
-                <w:b/>
-                <w:sz w:val="22"/>
-              </w:rPr>
-              <w:t xml:space="preserve"> (45°)</w:t>
-            </w:r>
           </w:p>
         </w:tc>
       </w:tr>
       <w:tr>
         <w:trPr>
-          <w:trHeight w:val="1619"/>
+          <w:trHeight w:val="1979"/>
         </w:trPr>
         <w:tc>
           <w:tcPr>
@@ -342,13 +323,6 @@
                 <w:szCs w:val="18"/>
               </w:rPr>
             </w:pPr>
-            <w:r>
-              <w:rPr>
-                <w:sz w:val="18"/>
-                <w:szCs w:val="18"/>
-              </w:rPr>
-              <w:t>Traces</w:t>
-            </w:r>
           </w:p>
         </w:tc>
         <w:tc>
@@ -362,13 +336,6 @@
                 <w:szCs w:val="18"/>
               </w:rPr>
             </w:pPr>
-            <w:r>
-              <w:rPr>
-                <w:sz w:val="18"/>
-                <w:szCs w:val="18"/>
-              </w:rPr>
-              <w:t>Traces</w:t>
-            </w:r>
           </w:p>
         </w:tc>
       </w:tr>
@@ -382,23 +349,6 @@
     <w:p/>
     <w:p/>
     <w:p/>
-    <w:p>
-      <w:r>
-        <w:t>A</w:t>
-      </w:r>
-      <w:r>
-        <w:t>s you did this activity</w:t>
-      </w:r>
-      <w:r>
-        <w:t>, what did you notice? What did you wonder?</w:t>
-      </w:r>
-    </w:p>
-    <w:p/>
-    <w:p/>
-    <w:p>
-      <w:bookmarkStart w:id="0" w:name="_GoBack"/>
-      <w:bookmarkEnd w:id="0"/>
-    </w:p>
     <w:p/>
     <w:p>
       <w:r>

</xml_diff>